<commit_message>
Mise à jour de la doc et documents
</commit_message>
<xml_diff>
--- a/Documents/Dossier de projet CPNVoiturage.docx
+++ b/Documents/Dossier de projet CPNVoiturage.docx
@@ -44,6 +44,7 @@
               </w:rPr>
               <w:t xml:space="preserve">Projet WEB </w:t>
             </w:r>
+            <w:proofErr w:type="spellStart"/>
             <w:r>
               <w:rPr>
                 <w:rFonts w:ascii="Verdana" w:hAnsi="Verdana"/>
@@ -52,6 +53,7 @@
               </w:rPr>
               <w:t>CPNVoiturage</w:t>
             </w:r>
+            <w:proofErr w:type="spellEnd"/>
           </w:p>
         </w:tc>
       </w:tr>
@@ -311,7 +313,21 @@
                               <w:rPr>
                                 <w:i/>
                               </w:rPr>
-                              <w:t xml:space="preserve"> Jaquemet </w:t>
+                              <w:t xml:space="preserve"> </w:t>
+                            </w:r>
+                            <w:proofErr w:type="spellStart"/>
+                            <w:r>
+                              <w:rPr>
+                                <w:i/>
+                              </w:rPr>
+                              <w:t>Jaquemet</w:t>
+                            </w:r>
+                            <w:proofErr w:type="spellEnd"/>
+                            <w:r>
+                              <w:rPr>
+                                <w:i/>
+                              </w:rPr>
+                              <w:t xml:space="preserve"> </w:t>
                             </w:r>
                           </w:p>
                         </w:txbxContent>
@@ -3866,8 +3882,13 @@
       <w:pPr>
         <w:ind w:firstLine="576"/>
       </w:pPr>
-      <w:r>
-        <w:t>Elève 1</w:t>
+      <w:proofErr w:type="spellStart"/>
+      <w:r>
+        <w:t>Elève</w:t>
+      </w:r>
+      <w:proofErr w:type="spellEnd"/>
+      <w:r>
+        <w:t xml:space="preserve"> 1</w:t>
       </w:r>
       <w:r>
         <w:t xml:space="preserve"> : </w:t>
@@ -3881,8 +3902,13 @@
       <w:r>
         <w:tab/>
       </w:r>
-      <w:r>
-        <w:t>Jaquemet Jérôme</w:t>
+      <w:proofErr w:type="spellStart"/>
+      <w:r>
+        <w:t>Jaquemet</w:t>
+      </w:r>
+      <w:proofErr w:type="spellEnd"/>
+      <w:r>
+        <w:t xml:space="preserve"> Jérôme</w:t>
       </w:r>
       <w:r>
         <w:tab/>
@@ -3906,12 +3932,14 @@
       <w:r>
         <w:tab/>
       </w:r>
+      <w:proofErr w:type="spellStart"/>
       <w:r>
         <w:t>B</w:t>
       </w:r>
       <w:r>
         <w:t>enzonana</w:t>
       </w:r>
+      <w:proofErr w:type="spellEnd"/>
       <w:r>
         <w:t xml:space="preserve"> </w:t>
       </w:r>
@@ -4019,7 +4047,13 @@
         <w:t xml:space="preserve"> </w:t>
       </w:r>
       <w:r>
-        <w:t>Le site devra proposer des trajets qu’ils pourraient prendre</w:t>
+        <w:t xml:space="preserve">Le site devra proposer des trajets qu’ils pourraient </w:t>
+      </w:r>
+      <w:r>
+        <w:t xml:space="preserve">possiblement </w:t>
+      </w:r>
+      <w:r>
+        <w:t>prendre</w:t>
       </w:r>
     </w:p>
     <w:p>
@@ -4067,18 +4101,10 @@
           <w:lang w:val="fr-CH" w:eastAsia="fr-CH"/>
         </w:rPr>
         <w:drawing>
-          <wp:anchor distT="0" distB="0" distL="114300" distR="114300" simplePos="0" relativeHeight="251658240" behindDoc="1" locked="0" layoutInCell="1" allowOverlap="1">
-            <wp:simplePos x="0" y="0"/>
-            <wp:positionH relativeFrom="margin">
-              <wp:posOffset>-608965</wp:posOffset>
-            </wp:positionH>
-            <wp:positionV relativeFrom="paragraph">
-              <wp:posOffset>128270</wp:posOffset>
-            </wp:positionV>
-            <wp:extent cx="6977380" cy="3876675"/>
-            <wp:effectExtent l="0" t="0" r="0" b="9525"/>
-            <wp:wrapNone/>
-            <wp:docPr id="1" name="Image 1"/>
+          <wp:inline distT="0" distB="0" distL="0" distR="0" wp14:anchorId="45583E34" wp14:editId="65573A2A">
+            <wp:extent cx="5759450" cy="3199887"/>
+            <wp:effectExtent l="0" t="0" r="0" b="635"/>
+            <wp:docPr id="2" name="Image 2"/>
             <wp:cNvGraphicFramePr>
               <a:graphicFrameLocks xmlns:a="http://schemas.openxmlformats.org/drawingml/2006/main" noChangeAspect="1"/>
             </wp:cNvGraphicFramePr>
@@ -4086,7 +4112,7 @@
               <a:graphicData uri="http://schemas.openxmlformats.org/drawingml/2006/picture">
                 <pic:pic xmlns:pic="http://schemas.openxmlformats.org/drawingml/2006/picture">
                   <pic:nvPicPr>
-                    <pic:cNvPr id="1" name="Planification initale 2021-02-11.PNG"/>
+                    <pic:cNvPr id="2" name="Planification initale 2021-02-11.PNG"/>
                     <pic:cNvPicPr/>
                   </pic:nvPicPr>
                   <pic:blipFill>
@@ -4104,7 +4130,341 @@
                   <pic:spPr>
                     <a:xfrm>
                       <a:off x="0" y="0"/>
-                      <a:ext cx="6977380" cy="3876675"/>
+                      <a:ext cx="5759450" cy="3199887"/>
+                    </a:xfrm>
+                    <a:prstGeom prst="rect">
+                      <a:avLst/>
+                    </a:prstGeom>
+                  </pic:spPr>
+                </pic:pic>
+              </a:graphicData>
+            </a:graphic>
+          </wp:inline>
+        </w:drawing>
+      </w:r>
+    </w:p>
+    <w:p>
+      <w:pPr>
+        <w:rPr>
+          <w:szCs w:val="24"/>
+        </w:rPr>
+      </w:pPr>
+      <w:r>
+        <w:rPr>
+          <w:szCs w:val="24"/>
+        </w:rPr>
+        <w:br w:type="page"/>
+      </w:r>
+    </w:p>
+    <w:p>
+      <w:pPr>
+        <w:pStyle w:val="Titre1"/>
+      </w:pPr>
+      <w:bookmarkStart w:id="6" w:name="_Toc5345414"/>
+      <w:r>
+        <w:lastRenderedPageBreak/>
+        <w:t>Analyse</w:t>
+      </w:r>
+      <w:bookmarkEnd w:id="6"/>
+    </w:p>
+    <w:p>
+      <w:pPr>
+        <w:pStyle w:val="Titre2"/>
+      </w:pPr>
+      <w:bookmarkStart w:id="7" w:name="_Toc25553307"/>
+      <w:bookmarkStart w:id="8" w:name="_Toc71691011"/>
+      <w:bookmarkStart w:id="9" w:name="_Toc5345415"/>
+      <w:r>
+        <w:t>Cahier des charges</w:t>
+      </w:r>
+      <w:bookmarkEnd w:id="7"/>
+      <w:r>
+        <w:t xml:space="preserve"> détaillé</w:t>
+      </w:r>
+      <w:bookmarkEnd w:id="8"/>
+      <w:bookmarkEnd w:id="9"/>
+    </w:p>
+    <w:p>
+      <w:pPr>
+        <w:rPr>
+          <w:i/>
+        </w:rPr>
+      </w:pPr>
+    </w:p>
+    <w:p>
+      <w:pPr>
+        <w:pStyle w:val="Titre2"/>
+      </w:pPr>
+      <w:bookmarkStart w:id="10" w:name="_Toc5345416"/>
+      <w:r>
+        <w:t>Définition</w:t>
+      </w:r>
+      <w:r>
+        <w:t xml:space="preserve"> de l’audience</w:t>
+      </w:r>
+      <w:bookmarkEnd w:id="10"/>
+    </w:p>
+    <w:p/>
+    <w:p>
+      <w:pPr>
+        <w:ind w:left="709"/>
+        <w:rPr>
+          <w:szCs w:val="22"/>
+        </w:rPr>
+      </w:pPr>
+    </w:p>
+    <w:p>
+      <w:pPr>
+        <w:ind w:left="709"/>
+        <w:rPr>
+          <w:szCs w:val="22"/>
+        </w:rPr>
+      </w:pPr>
+    </w:p>
+    <w:p>
+      <w:pPr>
+        <w:pStyle w:val="Titre2"/>
+      </w:pPr>
+      <w:bookmarkStart w:id="11" w:name="_Toc5345417"/>
+      <w:r>
+        <w:t>Analyse concurrentielle</w:t>
+      </w:r>
+      <w:bookmarkEnd w:id="11"/>
+    </w:p>
+    <w:p/>
+    <w:p>
+      <w:pPr>
+        <w:ind w:firstLine="576"/>
+      </w:pPr>
+      <w:r>
+        <w:br w:type="page"/>
+      </w:r>
+    </w:p>
+    <w:p>
+      <w:pPr>
+        <w:pStyle w:val="Titre2"/>
+      </w:pPr>
+      <w:bookmarkStart w:id="12" w:name="_Toc5345418"/>
+      <w:r>
+        <w:lastRenderedPageBreak/>
+        <w:t>Cas d’utilisation</w:t>
+      </w:r>
+      <w:bookmarkEnd w:id="12"/>
+    </w:p>
+    <w:p>
+      <w:pPr>
+        <w:pStyle w:val="En-tte"/>
+        <w:tabs>
+          <w:tab w:val="clear" w:pos="4536"/>
+          <w:tab w:val="clear" w:pos="9072"/>
+        </w:tabs>
+        <w:rPr>
+          <w:i/>
+          <w:iCs/>
+          <w:szCs w:val="14"/>
+        </w:rPr>
+      </w:pPr>
+    </w:p>
+    <w:p>
+      <w:pPr>
+        <w:ind w:left="1416"/>
+      </w:pPr>
+    </w:p>
+    <w:p>
+      <w:pPr>
+        <w:pStyle w:val="En-tte"/>
+        <w:tabs>
+          <w:tab w:val="clear" w:pos="4536"/>
+          <w:tab w:val="clear" w:pos="9072"/>
+        </w:tabs>
+        <w:ind w:left="1077"/>
+        <w:rPr>
+          <w:i/>
+          <w:iCs/>
+          <w:szCs w:val="14"/>
+        </w:rPr>
+      </w:pPr>
+    </w:p>
+    <w:p>
+      <w:pPr>
+        <w:pStyle w:val="Titre2"/>
+      </w:pPr>
+      <w:bookmarkStart w:id="13" w:name="_Toc5345419"/>
+      <w:proofErr w:type="spellStart"/>
+      <w:r>
+        <w:t>Etude</w:t>
+      </w:r>
+      <w:proofErr w:type="spellEnd"/>
+      <w:r>
+        <w:t xml:space="preserve"> de faisabilité</w:t>
+      </w:r>
+      <w:bookmarkEnd w:id="13"/>
+    </w:p>
+    <w:p/>
+    <w:p>
+      <w:pPr>
+        <w:ind w:left="709"/>
+      </w:pPr>
+    </w:p>
+    <w:p>
+      <w:pPr>
+        <w:ind w:left="709"/>
+      </w:pPr>
+    </w:p>
+    <w:p>
+      <w:pPr>
+        <w:ind w:left="709"/>
+      </w:pPr>
+    </w:p>
+    <w:p>
+      <w:pPr>
+        <w:ind w:left="709"/>
+      </w:pPr>
+    </w:p>
+    <w:p>
+      <w:pPr>
+        <w:pStyle w:val="Titre2"/>
+      </w:pPr>
+      <w:bookmarkStart w:id="14" w:name="_Toc5345420"/>
+      <w:r>
+        <w:rPr>
+          <w:i w:val="0"/>
+          <w:iCs/>
+          <w:noProof/>
+          <w:szCs w:val="14"/>
+          <w:lang w:val="fr-CH" w:eastAsia="fr-CH"/>
+        </w:rPr>
+        <w:drawing>
+          <wp:anchor distT="0" distB="0" distL="114300" distR="114300" simplePos="0" relativeHeight="251658240" behindDoc="1" locked="0" layoutInCell="1" allowOverlap="1">
+            <wp:simplePos x="0" y="0"/>
+            <wp:positionH relativeFrom="column">
+              <wp:posOffset>-262255</wp:posOffset>
+            </wp:positionH>
+            <wp:positionV relativeFrom="paragraph">
+              <wp:posOffset>524510</wp:posOffset>
+            </wp:positionV>
+            <wp:extent cx="3671570" cy="2540000"/>
+            <wp:effectExtent l="0" t="0" r="5080" b="0"/>
+            <wp:wrapTopAndBottom/>
+            <wp:docPr id="3" name="Image 3"/>
+            <wp:cNvGraphicFramePr>
+              <a:graphicFrameLocks xmlns:a="http://schemas.openxmlformats.org/drawingml/2006/main" noChangeAspect="1"/>
+            </wp:cNvGraphicFramePr>
+            <a:graphic xmlns:a="http://schemas.openxmlformats.org/drawingml/2006/main">
+              <a:graphicData uri="http://schemas.openxmlformats.org/drawingml/2006/picture">
+                <pic:pic xmlns:pic="http://schemas.openxmlformats.org/drawingml/2006/picture">
+                  <pic:nvPicPr>
+                    <pic:cNvPr id="3" name="MCD 2021-03-04.png"/>
+                    <pic:cNvPicPr/>
+                  </pic:nvPicPr>
+                  <pic:blipFill>
+                    <a:blip r:embed="rId10">
+                      <a:extLst>
+                        <a:ext uri="{28A0092B-C50C-407E-A947-70E740481C1C}">
+                          <a14:useLocalDpi xmlns:a14="http://schemas.microsoft.com/office/drawing/2010/main" val="0"/>
+                        </a:ext>
+                      </a:extLst>
+                    </a:blip>
+                    <a:stretch>
+                      <a:fillRect/>
+                    </a:stretch>
+                  </pic:blipFill>
+                  <pic:spPr>
+                    <a:xfrm>
+                      <a:off x="0" y="0"/>
+                      <a:ext cx="3671570" cy="2540000"/>
+                    </a:xfrm>
+                    <a:prstGeom prst="rect">
+                      <a:avLst/>
+                    </a:prstGeom>
+                  </pic:spPr>
+                </pic:pic>
+              </a:graphicData>
+            </a:graphic>
+          </wp:anchor>
+        </w:drawing>
+      </w:r>
+      <w:r>
+        <w:t>MCD</w:t>
+      </w:r>
+      <w:bookmarkEnd w:id="14"/>
+    </w:p>
+    <w:p>
+      <w:pPr>
+        <w:pStyle w:val="En-tte"/>
+        <w:tabs>
+          <w:tab w:val="clear" w:pos="4536"/>
+          <w:tab w:val="clear" w:pos="9072"/>
+        </w:tabs>
+        <w:ind w:left="1077"/>
+        <w:rPr>
+          <w:i/>
+          <w:iCs/>
+          <w:szCs w:val="14"/>
+        </w:rPr>
+      </w:pPr>
+    </w:p>
+    <w:p>
+      <w:pPr>
+        <w:pStyle w:val="En-tte"/>
+        <w:tabs>
+          <w:tab w:val="clear" w:pos="4536"/>
+          <w:tab w:val="clear" w:pos="9072"/>
+        </w:tabs>
+        <w:ind w:left="709"/>
+        <w:rPr>
+          <w:i/>
+          <w:iCs/>
+          <w:szCs w:val="14"/>
+        </w:rPr>
+      </w:pPr>
+      <w:r>
+        <w:rPr>
+          <w:i/>
+          <w:iCs/>
+          <w:noProof/>
+          <w:szCs w:val="14"/>
+          <w:lang w:val="fr-CH" w:eastAsia="fr-CH"/>
+        </w:rPr>
+        <w:drawing>
+          <wp:anchor distT="0" distB="0" distL="114300" distR="114300" simplePos="0" relativeHeight="251659264" behindDoc="1" locked="0" layoutInCell="1" allowOverlap="1">
+            <wp:simplePos x="0" y="0"/>
+            <wp:positionH relativeFrom="column">
+              <wp:posOffset>1194878</wp:posOffset>
+            </wp:positionH>
+            <wp:positionV relativeFrom="paragraph">
+              <wp:posOffset>5336049</wp:posOffset>
+            </wp:positionV>
+            <wp:extent cx="4740910" cy="3351530"/>
+            <wp:effectExtent l="0" t="0" r="2540" b="1270"/>
+            <wp:wrapTopAndBottom/>
+            <wp:docPr id="4" name="Image 4"/>
+            <wp:cNvGraphicFramePr>
+              <a:graphicFrameLocks xmlns:a="http://schemas.openxmlformats.org/drawingml/2006/main" noChangeAspect="1"/>
+            </wp:cNvGraphicFramePr>
+            <a:graphic xmlns:a="http://schemas.openxmlformats.org/drawingml/2006/main">
+              <a:graphicData uri="http://schemas.openxmlformats.org/drawingml/2006/picture">
+                <pic:pic xmlns:pic="http://schemas.openxmlformats.org/drawingml/2006/picture">
+                  <pic:nvPicPr>
+                    <pic:cNvPr id="4" name="MLD 2021-03-04.png"/>
+                    <pic:cNvPicPr/>
+                  </pic:nvPicPr>
+                  <pic:blipFill>
+                    <a:blip r:embed="rId11">
+                      <a:extLst>
+                        <a:ext uri="{28A0092B-C50C-407E-A947-70E740481C1C}">
+                          <a14:useLocalDpi xmlns:a14="http://schemas.microsoft.com/office/drawing/2010/main" val="0"/>
+                        </a:ext>
+                      </a:extLst>
+                    </a:blip>
+                    <a:stretch>
+                      <a:fillRect/>
+                    </a:stretch>
+                  </pic:blipFill>
+                  <pic:spPr>
+                    <a:xfrm>
+                      <a:off x="0" y="0"/>
+                      <a:ext cx="4740910" cy="3351530"/>
                     </a:xfrm>
                     <a:prstGeom prst="rect">
                       <a:avLst/>
@@ -4125,219 +4485,6 @@
     </w:p>
     <w:p>
       <w:pPr>
-        <w:rPr>
-          <w:szCs w:val="24"/>
-        </w:rPr>
-      </w:pPr>
-      <w:r>
-        <w:rPr>
-          <w:szCs w:val="24"/>
-        </w:rPr>
-        <w:br w:type="page"/>
-      </w:r>
-    </w:p>
-    <w:p>
-      <w:pPr>
-        <w:pStyle w:val="Titre1"/>
-      </w:pPr>
-      <w:bookmarkStart w:id="6" w:name="_Toc5345414"/>
-      <w:r>
-        <w:lastRenderedPageBreak/>
-        <w:t>Analyse</w:t>
-      </w:r>
-      <w:bookmarkEnd w:id="6"/>
-    </w:p>
-    <w:p>
-      <w:pPr>
-        <w:pStyle w:val="Titre2"/>
-      </w:pPr>
-      <w:bookmarkStart w:id="7" w:name="_Toc25553307"/>
-      <w:bookmarkStart w:id="8" w:name="_Toc71691011"/>
-      <w:bookmarkStart w:id="9" w:name="_Toc5345415"/>
-      <w:r>
-        <w:t>Cahier des charges</w:t>
-      </w:r>
-      <w:bookmarkEnd w:id="7"/>
-      <w:r>
-        <w:t xml:space="preserve"> détaillé</w:t>
-      </w:r>
-      <w:bookmarkEnd w:id="8"/>
-      <w:bookmarkEnd w:id="9"/>
-    </w:p>
-    <w:p>
-      <w:pPr>
-        <w:rPr>
-          <w:i/>
-        </w:rPr>
-      </w:pPr>
-    </w:p>
-    <w:p>
-      <w:pPr>
-        <w:pStyle w:val="Titre2"/>
-      </w:pPr>
-      <w:bookmarkStart w:id="10" w:name="_Toc5345416"/>
-      <w:r>
-        <w:t>Définition</w:t>
-      </w:r>
-      <w:r>
-        <w:t xml:space="preserve"> de l’audience</w:t>
-      </w:r>
-      <w:bookmarkEnd w:id="10"/>
-    </w:p>
-    <w:p/>
-    <w:p>
-      <w:pPr>
-        <w:ind w:left="709"/>
-        <w:rPr>
-          <w:szCs w:val="22"/>
-        </w:rPr>
-      </w:pPr>
-    </w:p>
-    <w:p>
-      <w:pPr>
-        <w:ind w:left="709"/>
-        <w:rPr>
-          <w:szCs w:val="22"/>
-        </w:rPr>
-      </w:pPr>
-    </w:p>
-    <w:p>
-      <w:pPr>
-        <w:pStyle w:val="Titre2"/>
-      </w:pPr>
-      <w:bookmarkStart w:id="11" w:name="_Toc5345417"/>
-      <w:r>
-        <w:t>Analyse concurrentielle</w:t>
-      </w:r>
-      <w:bookmarkEnd w:id="11"/>
-    </w:p>
-    <w:p/>
-    <w:p>
-      <w:pPr>
-        <w:ind w:firstLine="576"/>
-      </w:pPr>
-      <w:r>
-        <w:br w:type="page"/>
-      </w:r>
-    </w:p>
-    <w:p>
-      <w:pPr>
-        <w:pStyle w:val="Titre2"/>
-      </w:pPr>
-      <w:bookmarkStart w:id="12" w:name="_Toc5345418"/>
-      <w:r>
-        <w:lastRenderedPageBreak/>
-        <w:t>Cas d’utilisation</w:t>
-      </w:r>
-      <w:bookmarkEnd w:id="12"/>
-    </w:p>
-    <w:p>
-      <w:pPr>
-        <w:pStyle w:val="En-tte"/>
-        <w:tabs>
-          <w:tab w:val="clear" w:pos="4536"/>
-          <w:tab w:val="clear" w:pos="9072"/>
-        </w:tabs>
-        <w:rPr>
-          <w:i/>
-          <w:iCs/>
-          <w:szCs w:val="14"/>
-        </w:rPr>
-      </w:pPr>
-    </w:p>
-    <w:p>
-      <w:pPr>
-        <w:ind w:left="1416"/>
-      </w:pPr>
-    </w:p>
-    <w:p>
-      <w:pPr>
-        <w:pStyle w:val="En-tte"/>
-        <w:tabs>
-          <w:tab w:val="clear" w:pos="4536"/>
-          <w:tab w:val="clear" w:pos="9072"/>
-        </w:tabs>
-        <w:ind w:left="1077"/>
-        <w:rPr>
-          <w:i/>
-          <w:iCs/>
-          <w:szCs w:val="14"/>
-        </w:rPr>
-      </w:pPr>
-    </w:p>
-    <w:p>
-      <w:pPr>
-        <w:pStyle w:val="Titre2"/>
-      </w:pPr>
-      <w:bookmarkStart w:id="13" w:name="_Toc5345419"/>
-      <w:r>
-        <w:t>Etude de faisabilité</w:t>
-      </w:r>
-      <w:bookmarkEnd w:id="13"/>
-    </w:p>
-    <w:p/>
-    <w:p>
-      <w:pPr>
-        <w:ind w:left="709"/>
-      </w:pPr>
-    </w:p>
-    <w:p>
-      <w:pPr>
-        <w:ind w:left="709"/>
-      </w:pPr>
-    </w:p>
-    <w:p>
-      <w:pPr>
-        <w:ind w:left="709"/>
-      </w:pPr>
-    </w:p>
-    <w:p>
-      <w:pPr>
-        <w:ind w:left="709"/>
-      </w:pPr>
-    </w:p>
-    <w:p>
-      <w:pPr>
-        <w:pStyle w:val="Titre2"/>
-      </w:pPr>
-      <w:bookmarkStart w:id="14" w:name="_Toc5345420"/>
-      <w:r>
-        <w:t>MCD</w:t>
-      </w:r>
-      <w:bookmarkEnd w:id="14"/>
-    </w:p>
-    <w:p>
-      <w:pPr>
-        <w:pStyle w:val="En-tte"/>
-        <w:tabs>
-          <w:tab w:val="clear" w:pos="4536"/>
-          <w:tab w:val="clear" w:pos="9072"/>
-        </w:tabs>
-        <w:ind w:left="1077"/>
-        <w:rPr>
-          <w:i/>
-          <w:iCs/>
-          <w:szCs w:val="14"/>
-        </w:rPr>
-      </w:pPr>
-    </w:p>
-    <w:p>
-      <w:pPr>
-        <w:pStyle w:val="En-tte"/>
-        <w:tabs>
-          <w:tab w:val="clear" w:pos="4536"/>
-          <w:tab w:val="clear" w:pos="9072"/>
-        </w:tabs>
-        <w:ind w:left="709"/>
-        <w:rPr>
-          <w:i/>
-          <w:iCs/>
-          <w:szCs w:val="14"/>
-        </w:rPr>
-      </w:pPr>
-    </w:p>
-    <w:p>
-      <w:pPr>
         <w:pStyle w:val="En-tte"/>
         <w:tabs>
           <w:tab w:val="clear" w:pos="4536"/>
@@ -4348,40 +4495,6 @@
           <w:i/>
         </w:rPr>
       </w:pPr>
-    </w:p>
-    <w:p>
-      <w:pPr>
-        <w:pStyle w:val="Titre2"/>
-      </w:pPr>
-      <w:bookmarkStart w:id="15" w:name="_Toc5345421"/>
-      <w:r>
-        <w:t>Nom du site et du domaine</w:t>
-      </w:r>
-      <w:bookmarkEnd w:id="15"/>
-    </w:p>
-    <w:p/>
-    <w:p>
-      <w:pPr>
-        <w:pStyle w:val="En-tte"/>
-        <w:tabs>
-          <w:tab w:val="clear" w:pos="4536"/>
-          <w:tab w:val="clear" w:pos="9072"/>
-        </w:tabs>
-        <w:ind w:left="1077"/>
-        <w:rPr>
-          <w:i/>
-          <w:iCs/>
-          <w:szCs w:val="14"/>
-        </w:rPr>
-      </w:pPr>
-      <w:r>
-        <w:rPr>
-          <w:i/>
-          <w:iCs/>
-          <w:szCs w:val="14"/>
-        </w:rPr>
-        <w:br w:type="page"/>
-      </w:r>
     </w:p>
     <w:p>
       <w:pPr>
@@ -4391,18 +4504,17 @@
           <w:iCs/>
         </w:rPr>
       </w:pPr>
-      <w:bookmarkStart w:id="16" w:name="_Toc71691012"/>
-      <w:bookmarkStart w:id="17" w:name="_Toc5345422"/>
+      <w:bookmarkStart w:id="15" w:name="_Toc71691012"/>
+      <w:bookmarkStart w:id="16" w:name="_Toc5345422"/>
       <w:r>
         <w:rPr>
           <w:i w:val="0"/>
           <w:iCs/>
         </w:rPr>
-        <w:lastRenderedPageBreak/>
         <w:t>Stratégie de test</w:t>
       </w:r>
+      <w:bookmarkEnd w:id="15"/>
       <w:bookmarkEnd w:id="16"/>
-      <w:bookmarkEnd w:id="17"/>
       <w:r>
         <w:rPr>
           <w:iCs/>
@@ -4647,7 +4759,11 @@
             </w:tcBorders>
             <w:shd w:val="pct20" w:color="FFFF00" w:fill="FFFFFF"/>
           </w:tcPr>
-          <w:p/>
+          <w:p>
+            <w:r>
+              <w:t>X</w:t>
+            </w:r>
+          </w:p>
         </w:tc>
         <w:tc>
           <w:tcPr>
@@ -4746,7 +4862,11 @@
             </w:tcBorders>
             <w:shd w:val="pct20" w:color="FFFF00" w:fill="FFFFFF"/>
           </w:tcPr>
-          <w:p/>
+          <w:p>
+            <w:r>
+              <w:t>X</w:t>
+            </w:r>
+          </w:p>
         </w:tc>
         <w:tc>
           <w:tcPr>
@@ -4835,7 +4955,11 @@
             </w:tcBorders>
             <w:shd w:val="pct20" w:color="FFFF00" w:fill="FFFFFF"/>
           </w:tcPr>
-          <w:p/>
+          <w:p>
+            <w:r>
+              <w:t>-</w:t>
+            </w:r>
+          </w:p>
         </w:tc>
         <w:tc>
           <w:tcPr>
@@ -4924,7 +5048,11 @@
             </w:tcBorders>
             <w:shd w:val="pct20" w:color="FFFF00" w:fill="FFFFFF"/>
           </w:tcPr>
-          <w:p/>
+          <w:p>
+            <w:r>
+              <w:t>-</w:t>
+            </w:r>
+          </w:p>
         </w:tc>
         <w:tc>
           <w:tcPr>
@@ -5013,7 +5141,11 @@
             </w:tcBorders>
             <w:shd w:val="pct20" w:color="FFFF00" w:fill="FFFFFF"/>
           </w:tcPr>
-          <w:p/>
+          <w:p>
+            <w:r>
+              <w:t>-</w:t>
+            </w:r>
+          </w:p>
         </w:tc>
         <w:tc>
           <w:tcPr>
@@ -5102,7 +5234,11 @@
             </w:tcBorders>
             <w:shd w:val="pct20" w:color="FFFF00" w:fill="FFFFFF"/>
           </w:tcPr>
-          <w:p/>
+          <w:p>
+            <w:r>
+              <w:t>-</w:t>
+            </w:r>
+          </w:p>
         </w:tc>
         <w:tc>
           <w:tcPr>
@@ -5191,7 +5327,11 @@
             </w:tcBorders>
             <w:shd w:val="pct20" w:color="FFFF00" w:fill="FFFFFF"/>
           </w:tcPr>
-          <w:p/>
+          <w:p>
+            <w:r>
+              <w:t>-</w:t>
+            </w:r>
+          </w:p>
         </w:tc>
         <w:tc>
           <w:tcPr>
@@ -5280,7 +5420,11 @@
             </w:tcBorders>
             <w:shd w:val="pct20" w:color="FFFF00" w:fill="FFFFFF"/>
           </w:tcPr>
-          <w:p/>
+          <w:p>
+            <w:r>
+              <w:t>-</w:t>
+            </w:r>
+          </w:p>
         </w:tc>
         <w:tc>
           <w:tcPr>
@@ -5369,7 +5513,11 @@
             </w:tcBorders>
             <w:shd w:val="pct20" w:color="FFFF00" w:fill="FFFFFF"/>
           </w:tcPr>
-          <w:p/>
+          <w:p>
+            <w:r>
+              <w:t>-</w:t>
+            </w:r>
+          </w:p>
         </w:tc>
         <w:tc>
           <w:tcPr>
@@ -5458,7 +5606,11 @@
             </w:tcBorders>
             <w:shd w:val="pct20" w:color="FFFF00" w:fill="FFFFFF"/>
           </w:tcPr>
-          <w:p/>
+          <w:p>
+            <w:r>
+              <w:t>-</w:t>
+            </w:r>
+          </w:p>
         </w:tc>
         <w:tc>
           <w:tcPr>
@@ -5547,7 +5699,11 @@
             </w:tcBorders>
             <w:shd w:val="pct20" w:color="FFFF00" w:fill="FFFFFF"/>
           </w:tcPr>
-          <w:p/>
+          <w:p>
+            <w:r>
+              <w:t>-</w:t>
+            </w:r>
+          </w:p>
         </w:tc>
         <w:tc>
           <w:tcPr>
@@ -5636,7 +5792,11 @@
             </w:tcBorders>
             <w:shd w:val="pct20" w:color="FFFF00" w:fill="FFFFFF"/>
           </w:tcPr>
-          <w:p/>
+          <w:p>
+            <w:r>
+              <w:t>-</w:t>
+            </w:r>
+          </w:p>
         </w:tc>
         <w:tc>
           <w:tcPr>
@@ -5725,7 +5885,11 @@
             </w:tcBorders>
             <w:shd w:val="pct20" w:color="FFFF00" w:fill="FFFFFF"/>
           </w:tcPr>
-          <w:p/>
+          <w:p>
+            <w:r>
+              <w:t>-</w:t>
+            </w:r>
+          </w:p>
         </w:tc>
         <w:tc>
           <w:tcPr>
@@ -5814,7 +5978,11 @@
             </w:tcBorders>
             <w:shd w:val="pct20" w:color="FFFF00" w:fill="FFFFFF"/>
           </w:tcPr>
-          <w:p/>
+          <w:p>
+            <w:r>
+              <w:t>-</w:t>
+            </w:r>
+          </w:p>
         </w:tc>
         <w:tc>
           <w:tcPr>
@@ -5903,7 +6071,11 @@
             </w:tcBorders>
             <w:shd w:val="pct20" w:color="FFFF00" w:fill="FFFFFF"/>
           </w:tcPr>
-          <w:p/>
+          <w:p>
+            <w:r>
+              <w:t>-</w:t>
+            </w:r>
+          </w:p>
         </w:tc>
         <w:tc>
           <w:tcPr>
@@ -6693,24 +6865,12 @@
         </w:tc>
       </w:tr>
     </w:tbl>
-    <w:p>
-      <w:pPr>
-        <w:ind w:left="576"/>
-      </w:pPr>
-    </w:p>
-    <w:p>
-      <w:pPr>
-        <w:ind w:left="576"/>
-      </w:pPr>
-      <w:r>
-        <w:br w:type="page"/>
-      </w:r>
-    </w:p>
+    <w:p/>
     <w:p>
       <w:pPr>
         <w:pStyle w:val="Titre2"/>
       </w:pPr>
-      <w:bookmarkStart w:id="18" w:name="_Toc5345423"/>
+      <w:bookmarkStart w:id="17" w:name="_Toc5345423"/>
       <w:r>
         <w:lastRenderedPageBreak/>
         <w:t>Planification</w:t>
@@ -6721,7 +6881,7 @@
       <w:r>
         <w:t>détaillée</w:t>
       </w:r>
-      <w:bookmarkEnd w:id="18"/>
+      <w:bookmarkEnd w:id="17"/>
     </w:p>
     <w:p>
       <w:pPr>
@@ -6745,52 +6905,56 @@
       <w:pPr>
         <w:pStyle w:val="Titre2"/>
       </w:pPr>
-      <w:bookmarkStart w:id="19" w:name="_Toc5345424"/>
+      <w:bookmarkStart w:id="18" w:name="_Toc5345424"/>
       <w:r>
         <w:t>Historique</w:t>
       </w:r>
-      <w:bookmarkEnd w:id="19"/>
-    </w:p>
-    <w:p>
-      <w:pPr>
-        <w:pStyle w:val="Retraitnormal1"/>
-        <w:numPr>
-          <w:ilvl w:val="0"/>
-          <w:numId w:val="0"/>
-        </w:numPr>
+      <w:bookmarkEnd w:id="18"/>
+    </w:p>
+    <w:p>
+      <w:pPr>
         <w:rPr>
-          <w:rFonts w:ascii="Arial" w:hAnsi="Arial" w:cs="Arial"/>
+          <w:rFonts w:cs="Arial"/>
           <w:i/>
-          <w:sz w:val="24"/>
+          <w:szCs w:val="18"/>
+          <w:lang w:eastAsia="fr-CH"/>
         </w:rPr>
       </w:pPr>
-    </w:p>
-    <w:p>
-      <w:pPr>
-        <w:pStyle w:val="Titre1"/>
-      </w:pPr>
-      <w:bookmarkStart w:id="20" w:name="_Toc5345425"/>
-      <w:r>
-        <w:t>Conception</w:t>
-      </w:r>
-      <w:bookmarkEnd w:id="20"/>
-    </w:p>
-    <w:p>
-      <w:pPr>
-        <w:pStyle w:val="Titre2"/>
-      </w:pPr>
-      <w:bookmarkStart w:id="21" w:name="_Toc5345426"/>
-      <w:r>
-        <w:t>Analyse de l’environnement</w:t>
-      </w:r>
-      <w:bookmarkEnd w:id="21"/>
-    </w:p>
-    <w:p>
-      <w:pPr>
+      <w:r>
         <w:rPr>
           <w:rFonts w:cs="Arial"/>
           <w:i/>
         </w:rPr>
+        <w:br w:type="page"/>
+      </w:r>
+    </w:p>
+    <w:p>
+      <w:pPr>
+        <w:pStyle w:val="Titre1"/>
+      </w:pPr>
+      <w:bookmarkStart w:id="19" w:name="_Toc5345425"/>
+      <w:r>
+        <w:lastRenderedPageBreak/>
+        <w:t>Conception</w:t>
+      </w:r>
+      <w:bookmarkEnd w:id="19"/>
+    </w:p>
+    <w:p>
+      <w:pPr>
+        <w:pStyle w:val="Titre2"/>
+      </w:pPr>
+      <w:bookmarkStart w:id="20" w:name="_Toc5345426"/>
+      <w:r>
+        <w:t>Analyse de l’environnement</w:t>
+      </w:r>
+      <w:bookmarkEnd w:id="20"/>
+    </w:p>
+    <w:p>
+      <w:pPr>
+        <w:rPr>
+          <w:rFonts w:cs="Arial"/>
+          <w:i/>
+        </w:rPr>
       </w:pPr>
     </w:p>
     <w:p>
@@ -6801,16 +6965,24 @@
         <w:t>Les logiciels u</w:t>
       </w:r>
       <w:r>
-        <w:t>tilisés sont : Word, Excel, Bals</w:t>
-      </w:r>
-      <w:bookmarkStart w:id="22" w:name="_GoBack"/>
-      <w:bookmarkEnd w:id="22"/>
-      <w:r>
-        <w:t xml:space="preserve">amiq, </w:t>
-      </w:r>
+        <w:t xml:space="preserve">tilisés sont : Word, Excel, </w:t>
+      </w:r>
+      <w:proofErr w:type="spellStart"/>
+      <w:r>
+        <w:t>Bals</w:t>
+      </w:r>
+      <w:r>
+        <w:t>amiq</w:t>
+      </w:r>
+      <w:proofErr w:type="spellEnd"/>
+      <w:r>
+        <w:t xml:space="preserve">, </w:t>
+      </w:r>
+      <w:proofErr w:type="spellStart"/>
       <w:r>
         <w:t>Atom</w:t>
       </w:r>
+      <w:proofErr w:type="spellEnd"/>
       <w:r>
         <w:t>, Outlook, Gi</w:t>
       </w:r>
@@ -6850,11 +7022,11 @@
       <w:pPr>
         <w:pStyle w:val="Titre2"/>
       </w:pPr>
-      <w:bookmarkStart w:id="23" w:name="_Toc5345427"/>
+      <w:bookmarkStart w:id="21" w:name="_Toc5345427"/>
       <w:r>
         <w:t>Détermination de l’arborescence du site</w:t>
       </w:r>
-      <w:bookmarkEnd w:id="23"/>
+      <w:bookmarkEnd w:id="21"/>
     </w:p>
     <w:p/>
     <w:p>
@@ -6864,84 +7036,250 @@
           <w:rFonts w:cs="Arial"/>
         </w:rPr>
       </w:pPr>
+      <w:r>
+        <w:rPr>
+          <w:rFonts w:cs="Arial"/>
+          <w:noProof/>
+          <w:lang w:val="fr-CH" w:eastAsia="fr-CH"/>
+        </w:rPr>
+        <w:drawing>
+          <wp:inline distT="0" distB="0" distL="0" distR="0">
+            <wp:extent cx="4520242" cy="1869397"/>
+            <wp:effectExtent l="0" t="0" r="0" b="0"/>
+            <wp:docPr id="5" name="Image 5"/>
+            <wp:cNvGraphicFramePr>
+              <a:graphicFrameLocks xmlns:a="http://schemas.openxmlformats.org/drawingml/2006/main" noChangeAspect="1"/>
+            </wp:cNvGraphicFramePr>
+            <a:graphic xmlns:a="http://schemas.openxmlformats.org/drawingml/2006/main">
+              <a:graphicData uri="http://schemas.openxmlformats.org/drawingml/2006/picture">
+                <pic:pic xmlns:pic="http://schemas.openxmlformats.org/drawingml/2006/picture">
+                  <pic:nvPicPr>
+                    <pic:cNvPr id="5" name="Structure site 2021-03-05.png"/>
+                    <pic:cNvPicPr/>
+                  </pic:nvPicPr>
+                  <pic:blipFill>
+                    <a:blip r:embed="rId12" cstate="print">
+                      <a:extLst>
+                        <a:ext uri="{28A0092B-C50C-407E-A947-70E740481C1C}">
+                          <a14:useLocalDpi xmlns:a14="http://schemas.microsoft.com/office/drawing/2010/main" val="0"/>
+                        </a:ext>
+                      </a:extLst>
+                    </a:blip>
+                    <a:stretch>
+                      <a:fillRect/>
+                    </a:stretch>
+                  </pic:blipFill>
+                  <pic:spPr>
+                    <a:xfrm>
+                      <a:off x="0" y="0"/>
+                      <a:ext cx="4531738" cy="1874152"/>
+                    </a:xfrm>
+                    <a:prstGeom prst="rect">
+                      <a:avLst/>
+                    </a:prstGeom>
+                  </pic:spPr>
+                </pic:pic>
+              </a:graphicData>
+            </a:graphic>
+          </wp:inline>
+        </w:drawing>
+      </w:r>
     </w:p>
     <w:p>
       <w:pPr>
         <w:ind w:left="576"/>
+      </w:pPr>
+    </w:p>
+    <w:p>
+      <w:pPr>
+        <w:pStyle w:val="Titre2"/>
+      </w:pPr>
+      <w:bookmarkStart w:id="22" w:name="_Toc5345429"/>
+      <w:r>
+        <w:lastRenderedPageBreak/>
+        <w:t>Maquette</w:t>
+      </w:r>
+      <w:r>
+        <w:t>s</w:t>
+      </w:r>
+      <w:r>
+        <w:t xml:space="preserve"> graphique</w:t>
+      </w:r>
+      <w:bookmarkEnd w:id="22"/>
+    </w:p>
+    <w:p>
+      <w:pPr>
         <w:rPr>
           <w:rFonts w:cs="Arial"/>
         </w:rPr>
       </w:pPr>
-    </w:p>
-    <w:p>
-      <w:pPr>
-        <w:pStyle w:val="Titre2"/>
-      </w:pPr>
-      <w:bookmarkStart w:id="24" w:name="_Toc5345428"/>
-      <w:r>
-        <w:t>Définition de la charte graphique</w:t>
-      </w:r>
-      <w:bookmarkEnd w:id="24"/>
-    </w:p>
-    <w:p>
-      <w:pPr>
+      <w:r>
         <w:rPr>
           <w:rFonts w:cs="Arial"/>
+          <w:noProof/>
+          <w:lang w:val="fr-CH" w:eastAsia="fr-CH"/>
         </w:rPr>
-      </w:pPr>
-    </w:p>
-    <w:p>
-      <w:pPr>
-        <w:ind w:left="576"/>
-      </w:pPr>
-    </w:p>
-    <w:p>
-      <w:pPr>
-        <w:pStyle w:val="Titre2"/>
-      </w:pPr>
-      <w:bookmarkStart w:id="25" w:name="_Toc5345429"/>
-      <w:r>
-        <w:t>Maquette graphique</w:t>
-      </w:r>
-      <w:bookmarkEnd w:id="25"/>
-    </w:p>
-    <w:p>
-      <w:pPr>
+        <w:lastRenderedPageBreak/>
+        <w:drawing>
+          <wp:inline distT="0" distB="0" distL="0" distR="0">
+            <wp:extent cx="5759450" cy="4823460"/>
+            <wp:effectExtent l="0" t="0" r="0" b="0"/>
+            <wp:docPr id="6" name="Image 6"/>
+            <wp:cNvGraphicFramePr>
+              <a:graphicFrameLocks xmlns:a="http://schemas.openxmlformats.org/drawingml/2006/main" noChangeAspect="1"/>
+            </wp:cNvGraphicFramePr>
+            <a:graphic xmlns:a="http://schemas.openxmlformats.org/drawingml/2006/main">
+              <a:graphicData uri="http://schemas.openxmlformats.org/drawingml/2006/picture">
+                <pic:pic xmlns:pic="http://schemas.openxmlformats.org/drawingml/2006/picture">
+                  <pic:nvPicPr>
+                    <pic:cNvPr id="6" name="Home.png"/>
+                    <pic:cNvPicPr/>
+                  </pic:nvPicPr>
+                  <pic:blipFill>
+                    <a:blip r:embed="rId13">
+                      <a:extLst>
+                        <a:ext uri="{28A0092B-C50C-407E-A947-70E740481C1C}">
+                          <a14:useLocalDpi xmlns:a14="http://schemas.microsoft.com/office/drawing/2010/main" val="0"/>
+                        </a:ext>
+                      </a:extLst>
+                    </a:blip>
+                    <a:stretch>
+                      <a:fillRect/>
+                    </a:stretch>
+                  </pic:blipFill>
+                  <pic:spPr>
+                    <a:xfrm>
+                      <a:off x="0" y="0"/>
+                      <a:ext cx="5759450" cy="4823460"/>
+                    </a:xfrm>
+                    <a:prstGeom prst="rect">
+                      <a:avLst/>
+                    </a:prstGeom>
+                  </pic:spPr>
+                </pic:pic>
+              </a:graphicData>
+            </a:graphic>
+          </wp:inline>
+        </w:drawing>
+      </w:r>
+      <w:r>
         <w:rPr>
           <w:rFonts w:cs="Arial"/>
+          <w:noProof/>
+          <w:lang w:val="fr-CH" w:eastAsia="fr-CH"/>
         </w:rPr>
-      </w:pPr>
+        <w:lastRenderedPageBreak/>
+        <w:drawing>
+          <wp:inline distT="0" distB="0" distL="0" distR="0">
+            <wp:extent cx="3286664" cy="2752536"/>
+            <wp:effectExtent l="0" t="0" r="9525" b="0"/>
+            <wp:docPr id="7" name="Image 7"/>
+            <wp:cNvGraphicFramePr>
+              <a:graphicFrameLocks xmlns:a="http://schemas.openxmlformats.org/drawingml/2006/main" noChangeAspect="1"/>
+            </wp:cNvGraphicFramePr>
+            <a:graphic xmlns:a="http://schemas.openxmlformats.org/drawingml/2006/main">
+              <a:graphicData uri="http://schemas.openxmlformats.org/drawingml/2006/picture">
+                <pic:pic xmlns:pic="http://schemas.openxmlformats.org/drawingml/2006/picture">
+                  <pic:nvPicPr>
+                    <pic:cNvPr id="7" name="Profil.png"/>
+                    <pic:cNvPicPr/>
+                  </pic:nvPicPr>
+                  <pic:blipFill>
+                    <a:blip r:embed="rId14" cstate="print">
+                      <a:extLst>
+                        <a:ext uri="{28A0092B-C50C-407E-A947-70E740481C1C}">
+                          <a14:useLocalDpi xmlns:a14="http://schemas.microsoft.com/office/drawing/2010/main" val="0"/>
+                        </a:ext>
+                      </a:extLst>
+                    </a:blip>
+                    <a:stretch>
+                      <a:fillRect/>
+                    </a:stretch>
+                  </pic:blipFill>
+                  <pic:spPr>
+                    <a:xfrm>
+                      <a:off x="0" y="0"/>
+                      <a:ext cx="3293927" cy="2758619"/>
+                    </a:xfrm>
+                    <a:prstGeom prst="rect">
+                      <a:avLst/>
+                    </a:prstGeom>
+                  </pic:spPr>
+                </pic:pic>
+              </a:graphicData>
+            </a:graphic>
+          </wp:inline>
+        </w:drawing>
+      </w:r>
+      <w:r>
+        <w:rPr>
+          <w:rFonts w:cs="Arial"/>
+          <w:noProof/>
+          <w:lang w:val="fr-CH" w:eastAsia="fr-CH"/>
+        </w:rPr>
+        <w:drawing>
+          <wp:anchor distT="0" distB="0" distL="114300" distR="114300" simplePos="0" relativeHeight="251660288" behindDoc="0" locked="0" layoutInCell="1" allowOverlap="1">
+            <wp:simplePos x="0" y="0"/>
+            <wp:positionH relativeFrom="column">
+              <wp:posOffset>-3283</wp:posOffset>
+            </wp:positionH>
+            <wp:positionV relativeFrom="paragraph">
+              <wp:posOffset>323</wp:posOffset>
+            </wp:positionV>
+            <wp:extent cx="4861773" cy="4071668"/>
+            <wp:effectExtent l="0" t="0" r="0" b="5080"/>
+            <wp:wrapTopAndBottom/>
+            <wp:docPr id="8" name="Image 8"/>
+            <wp:cNvGraphicFramePr>
+              <a:graphicFrameLocks xmlns:a="http://schemas.openxmlformats.org/drawingml/2006/main" noChangeAspect="1"/>
+            </wp:cNvGraphicFramePr>
+            <a:graphic xmlns:a="http://schemas.openxmlformats.org/drawingml/2006/main">
+              <a:graphicData uri="http://schemas.openxmlformats.org/drawingml/2006/picture">
+                <pic:pic xmlns:pic="http://schemas.openxmlformats.org/drawingml/2006/picture">
+                  <pic:nvPicPr>
+                    <pic:cNvPr id="8" name="Vue.png"/>
+                    <pic:cNvPicPr/>
+                  </pic:nvPicPr>
+                  <pic:blipFill>
+                    <a:blip r:embed="rId15">
+                      <a:extLst>
+                        <a:ext uri="{28A0092B-C50C-407E-A947-70E740481C1C}">
+                          <a14:useLocalDpi xmlns:a14="http://schemas.microsoft.com/office/drawing/2010/main" val="0"/>
+                        </a:ext>
+                      </a:extLst>
+                    </a:blip>
+                    <a:stretch>
+                      <a:fillRect/>
+                    </a:stretch>
+                  </pic:blipFill>
+                  <pic:spPr>
+                    <a:xfrm>
+                      <a:off x="0" y="0"/>
+                      <a:ext cx="4861773" cy="4071668"/>
+                    </a:xfrm>
+                    <a:prstGeom prst="rect">
+                      <a:avLst/>
+                    </a:prstGeom>
+                  </pic:spPr>
+                </pic:pic>
+              </a:graphicData>
+            </a:graphic>
+          </wp:anchor>
+        </w:drawing>
+      </w:r>
     </w:p>
     <w:p/>
     <w:p>
       <w:pPr>
         <w:pStyle w:val="Titre2"/>
       </w:pPr>
-      <w:bookmarkStart w:id="26" w:name="_Toc5345430"/>
+      <w:bookmarkStart w:id="23" w:name="_Toc5345430"/>
       <w:r>
         <w:t>Diagramme du site</w:t>
       </w:r>
-      <w:bookmarkEnd w:id="26"/>
+      <w:bookmarkEnd w:id="23"/>
     </w:p>
     <w:p/>
-    <w:p>
-      <w:pPr>
-        <w:ind w:left="576"/>
-      </w:pPr>
-      <w:r>
-        <w:t>Comme conception de base du code nous avons ceci :</w:t>
-      </w:r>
-    </w:p>
-    <w:p>
-      <w:pPr>
-        <w:ind w:left="576"/>
-      </w:pPr>
-    </w:p>
-    <w:p>
-      <w:pPr>
-        <w:ind w:left="576"/>
-      </w:pPr>
-    </w:p>
     <w:p>
       <w:pPr>
         <w:ind w:left="709"/>
@@ -6950,6 +7288,56 @@
           <w:i/>
         </w:rPr>
       </w:pPr>
+      <w:r>
+        <w:rPr>
+          <w:rFonts w:cs="Arial"/>
+          <w:i/>
+          <w:noProof/>
+          <w:lang w:val="fr-CH" w:eastAsia="fr-CH"/>
+        </w:rPr>
+        <w:lastRenderedPageBreak/>
+        <w:drawing>
+          <wp:inline distT="0" distB="0" distL="0" distR="0">
+            <wp:extent cx="5759450" cy="2381885"/>
+            <wp:effectExtent l="0" t="0" r="0" b="0"/>
+            <wp:docPr id="9" name="Image 9"/>
+            <wp:cNvGraphicFramePr>
+              <a:graphicFrameLocks xmlns:a="http://schemas.openxmlformats.org/drawingml/2006/main" noChangeAspect="1"/>
+            </wp:cNvGraphicFramePr>
+            <a:graphic xmlns:a="http://schemas.openxmlformats.org/drawingml/2006/main">
+              <a:graphicData uri="http://schemas.openxmlformats.org/drawingml/2006/picture">
+                <pic:pic xmlns:pic="http://schemas.openxmlformats.org/drawingml/2006/picture">
+                  <pic:nvPicPr>
+                    <pic:cNvPr id="9" name="Structure site 2021-03-05.png"/>
+                    <pic:cNvPicPr/>
+                  </pic:nvPicPr>
+                  <pic:blipFill>
+                    <a:blip r:embed="rId12">
+                      <a:extLst>
+                        <a:ext uri="{28A0092B-C50C-407E-A947-70E740481C1C}">
+                          <a14:useLocalDpi xmlns:a14="http://schemas.microsoft.com/office/drawing/2010/main" val="0"/>
+                        </a:ext>
+                      </a:extLst>
+                    </a:blip>
+                    <a:stretch>
+                      <a:fillRect/>
+                    </a:stretch>
+                  </pic:blipFill>
+                  <pic:spPr>
+                    <a:xfrm>
+                      <a:off x="0" y="0"/>
+                      <a:ext cx="5759450" cy="2381885"/>
+                    </a:xfrm>
+                    <a:prstGeom prst="rect">
+                      <a:avLst/>
+                    </a:prstGeom>
+                  </pic:spPr>
+                </pic:pic>
+              </a:graphicData>
+            </a:graphic>
+          </wp:inline>
+        </w:drawing>
+      </w:r>
     </w:p>
     <w:p>
       <w:pPr>
@@ -6971,25 +7359,16 @@
     </w:p>
     <w:p>
       <w:pPr>
-        <w:ind w:left="709"/>
-        <w:rPr>
-          <w:rFonts w:cs="Arial"/>
-          <w:i/>
-        </w:rPr>
-      </w:pPr>
-    </w:p>
-    <w:p>
-      <w:pPr>
         <w:pStyle w:val="Titre2"/>
       </w:pPr>
-      <w:bookmarkStart w:id="27" w:name="_Toc5345431"/>
+      <w:bookmarkStart w:id="24" w:name="_Toc5345431"/>
       <w:r>
         <w:t>Plugin</w:t>
       </w:r>
       <w:r>
         <w:t>s et librairies</w:t>
       </w:r>
-      <w:bookmarkEnd w:id="27"/>
+      <w:bookmarkEnd w:id="24"/>
     </w:p>
     <w:p>
       <w:pPr>
@@ -7012,20 +7391,53 @@
       <w:pPr>
         <w:pStyle w:val="Titre2"/>
       </w:pPr>
-      <w:bookmarkStart w:id="28" w:name="_Toc5345432"/>
-      <w:r>
-        <w:t>Choix de la formule d’hébergement</w:t>
-      </w:r>
-      <w:bookmarkEnd w:id="28"/>
-    </w:p>
-    <w:p>
-      <w:bookmarkStart w:id="29" w:name="_Toc5345433"/>
-      <w:bookmarkStart w:id="30" w:name="_Toc71703259"/>
-    </w:p>
-    <w:p/>
-    <w:p/>
-    <w:p/>
-    <w:p/>
+      <w:bookmarkStart w:id="25" w:name="_Toc5345432"/>
+      <w:r>
+        <w:t>Choix de la formule d’héberge</w:t>
+      </w:r>
+      <w:bookmarkStart w:id="26" w:name="_GoBack"/>
+      <w:bookmarkEnd w:id="26"/>
+      <w:r>
+        <w:t>ment</w:t>
+      </w:r>
+      <w:bookmarkEnd w:id="25"/>
+    </w:p>
+    <w:p>
+      <w:bookmarkStart w:id="27" w:name="_Toc5345433"/>
+      <w:bookmarkStart w:id="28" w:name="_Toc71703259"/>
+    </w:p>
+    <w:p>
+      <w:r>
+        <w:t xml:space="preserve">Le projet peut être hébergé sur n’importe quel serveur ayant apache et PHP d’installé, il ne nécessite pas de service </w:t>
+      </w:r>
+      <w:proofErr w:type="spellStart"/>
+      <w:r>
+        <w:t>mySQL</w:t>
+      </w:r>
+      <w:proofErr w:type="spellEnd"/>
+      <w:r>
+        <w:t xml:space="preserve"> car la </w:t>
+      </w:r>
+      <w:proofErr w:type="spellStart"/>
+      <w:r>
+        <w:t>database</w:t>
+      </w:r>
+      <w:proofErr w:type="spellEnd"/>
+      <w:r>
+        <w:t xml:space="preserve"> est</w:t>
+      </w:r>
+      <w:r>
+        <w:t xml:space="preserve"> en </w:t>
+      </w:r>
+      <w:proofErr w:type="spellStart"/>
+      <w:r>
+        <w:t>SQLite</w:t>
+      </w:r>
+      <w:proofErr w:type="spellEnd"/>
+      <w:r>
+        <w:t>.</w:t>
+      </w:r>
+    </w:p>
     <w:p/>
     <w:p>
       <w:pPr>
@@ -7050,7 +7462,7 @@
       <w:r>
         <w:t>éalisation</w:t>
       </w:r>
-      <w:bookmarkEnd w:id="29"/>
+      <w:bookmarkEnd w:id="27"/>
       <w:r>
         <w:t xml:space="preserve"> </w:t>
       </w:r>
@@ -7063,9 +7475,9 @@
           <w:iCs/>
         </w:rPr>
       </w:pPr>
-      <w:bookmarkStart w:id="31" w:name="_Toc25553317"/>
-      <w:bookmarkStart w:id="32" w:name="_Toc71691022"/>
-      <w:bookmarkStart w:id="33" w:name="_Toc5345434"/>
+      <w:bookmarkStart w:id="29" w:name="_Toc25553317"/>
+      <w:bookmarkStart w:id="30" w:name="_Toc71691022"/>
+      <w:bookmarkStart w:id="31" w:name="_Toc5345434"/>
       <w:r>
         <w:rPr>
           <w:i w:val="0"/>
@@ -7073,10 +7485,10 @@
         </w:rPr>
         <w:t>Dossier de réalisation</w:t>
       </w:r>
-      <w:bookmarkStart w:id="34" w:name="_Toc25553318"/>
+      <w:bookmarkStart w:id="32" w:name="_Toc25553318"/>
+      <w:bookmarkEnd w:id="29"/>
+      <w:bookmarkEnd w:id="30"/>
       <w:bookmarkEnd w:id="31"/>
-      <w:bookmarkEnd w:id="32"/>
-      <w:bookmarkEnd w:id="33"/>
     </w:p>
     <w:p/>
     <w:p>
@@ -7086,26 +7498,26 @@
           <w:iCs/>
         </w:rPr>
       </w:pPr>
-      <w:bookmarkStart w:id="35" w:name="_Toc25553321"/>
-      <w:bookmarkStart w:id="36" w:name="_Toc71691025"/>
-      <w:bookmarkStart w:id="37" w:name="_Toc5345435"/>
-      <w:bookmarkEnd w:id="30"/>
-      <w:bookmarkEnd w:id="34"/>
+      <w:bookmarkStart w:id="33" w:name="_Toc25553321"/>
+      <w:bookmarkStart w:id="34" w:name="_Toc71691025"/>
+      <w:bookmarkStart w:id="35" w:name="_Toc5345435"/>
+      <w:bookmarkEnd w:id="28"/>
+      <w:bookmarkEnd w:id="32"/>
       <w:r>
         <w:rPr>
           <w:iCs/>
         </w:rPr>
         <w:t>Description des test</w:t>
       </w:r>
-      <w:bookmarkEnd w:id="35"/>
+      <w:bookmarkEnd w:id="33"/>
       <w:r>
         <w:rPr>
           <w:iCs/>
         </w:rPr>
         <w:t>s effectués</w:t>
       </w:r>
-      <w:bookmarkEnd w:id="36"/>
-      <w:bookmarkEnd w:id="37"/>
+      <w:bookmarkEnd w:id="34"/>
+      <w:bookmarkEnd w:id="35"/>
     </w:p>
     <w:p>
       <w:pPr>
@@ -7148,9 +7560,9 @@
           <w:iCs/>
         </w:rPr>
       </w:pPr>
-      <w:bookmarkStart w:id="38" w:name="_Toc25553322"/>
-      <w:bookmarkStart w:id="39" w:name="_Toc71691026"/>
-      <w:bookmarkStart w:id="40" w:name="_Toc5345436"/>
+      <w:bookmarkStart w:id="36" w:name="_Toc25553322"/>
+      <w:bookmarkStart w:id="37" w:name="_Toc71691026"/>
+      <w:bookmarkStart w:id="38" w:name="_Toc5345436"/>
       <w:r>
         <w:rPr>
           <w:i w:val="0"/>
@@ -7158,7 +7570,7 @@
         </w:rPr>
         <w:t xml:space="preserve">Erreurs </w:t>
       </w:r>
-      <w:bookmarkEnd w:id="38"/>
+      <w:bookmarkEnd w:id="36"/>
       <w:r>
         <w:rPr>
           <w:i w:val="0"/>
@@ -7166,8 +7578,8 @@
         </w:rPr>
         <w:t>restantes</w:t>
       </w:r>
-      <w:bookmarkEnd w:id="39"/>
-      <w:bookmarkEnd w:id="40"/>
+      <w:bookmarkEnd w:id="37"/>
+      <w:bookmarkEnd w:id="38"/>
       <w:r>
         <w:rPr>
           <w:i w:val="0"/>
@@ -7190,16 +7602,16 @@
           <w:tab w:val="num" w:pos="360"/>
         </w:tabs>
       </w:pPr>
-      <w:bookmarkStart w:id="41" w:name="_Toc71691027"/>
-      <w:bookmarkStart w:id="42" w:name="_Toc5345437"/>
+      <w:bookmarkStart w:id="39" w:name="_Toc71691027"/>
+      <w:bookmarkStart w:id="40" w:name="_Toc5345437"/>
       <w:r>
         <w:t>M</w:t>
       </w:r>
       <w:r>
         <w:t>ise en service</w:t>
       </w:r>
-      <w:bookmarkEnd w:id="41"/>
-      <w:bookmarkEnd w:id="42"/>
+      <w:bookmarkEnd w:id="39"/>
+      <w:bookmarkEnd w:id="40"/>
     </w:p>
     <w:p>
       <w:pPr>
@@ -7209,9 +7621,9 @@
           <w:iCs/>
         </w:rPr>
       </w:pPr>
-      <w:bookmarkStart w:id="43" w:name="_Toc25553325"/>
-      <w:bookmarkStart w:id="44" w:name="_Toc71691028"/>
-      <w:bookmarkStart w:id="45" w:name="_Toc5345438"/>
+      <w:bookmarkStart w:id="41" w:name="_Toc25553325"/>
+      <w:bookmarkStart w:id="42" w:name="_Toc71691028"/>
+      <w:bookmarkStart w:id="43" w:name="_Toc5345438"/>
       <w:r>
         <w:rPr>
           <w:i w:val="0"/>
@@ -7219,7 +7631,7 @@
         </w:rPr>
         <w:t xml:space="preserve">Rapport de </w:t>
       </w:r>
-      <w:bookmarkEnd w:id="43"/>
+      <w:bookmarkEnd w:id="41"/>
       <w:r>
         <w:rPr>
           <w:i w:val="0"/>
@@ -7227,8 +7639,8 @@
         </w:rPr>
         <w:t>mise en service</w:t>
       </w:r>
-      <w:bookmarkEnd w:id="44"/>
-      <w:bookmarkEnd w:id="45"/>
+      <w:bookmarkEnd w:id="42"/>
+      <w:bookmarkEnd w:id="43"/>
     </w:p>
     <w:p>
       <w:pPr>
@@ -7247,17 +7659,18 @@
           <w:iCs/>
         </w:rPr>
       </w:pPr>
-      <w:bookmarkStart w:id="46" w:name="_Toc25553326"/>
-      <w:bookmarkStart w:id="47" w:name="_Toc71691029"/>
-      <w:bookmarkStart w:id="48" w:name="_Toc5345439"/>
+      <w:bookmarkStart w:id="44" w:name="_Toc25553326"/>
+      <w:bookmarkStart w:id="45" w:name="_Toc71691029"/>
+      <w:bookmarkStart w:id="46" w:name="_Toc5345439"/>
       <w:r>
         <w:rPr>
           <w:i w:val="0"/>
           <w:iCs/>
         </w:rPr>
+        <w:lastRenderedPageBreak/>
         <w:t>Liste des documents</w:t>
       </w:r>
-      <w:bookmarkEnd w:id="46"/>
+      <w:bookmarkEnd w:id="44"/>
       <w:r>
         <w:rPr>
           <w:i w:val="0"/>
@@ -7265,8 +7678,8 @@
         </w:rPr>
         <w:t xml:space="preserve"> fournis</w:t>
       </w:r>
-      <w:bookmarkEnd w:id="47"/>
-      <w:bookmarkEnd w:id="48"/>
+      <w:bookmarkEnd w:id="45"/>
+      <w:bookmarkEnd w:id="46"/>
     </w:p>
     <w:p>
       <w:pPr>
@@ -7292,18 +7705,18 @@
           <w:tab w:val="num" w:pos="360"/>
         </w:tabs>
       </w:pPr>
-      <w:bookmarkStart w:id="49" w:name="_Toc25553328"/>
-      <w:bookmarkStart w:id="50" w:name="_Toc71703263"/>
-      <w:bookmarkStart w:id="51" w:name="_Toc5345440"/>
+      <w:bookmarkStart w:id="47" w:name="_Toc25553328"/>
+      <w:bookmarkStart w:id="48" w:name="_Toc71703263"/>
+      <w:bookmarkStart w:id="49" w:name="_Toc5345440"/>
       <w:r>
         <w:t>C</w:t>
       </w:r>
+      <w:bookmarkEnd w:id="47"/>
+      <w:bookmarkEnd w:id="48"/>
+      <w:r>
+        <w:t>onclusions</w:t>
+      </w:r>
       <w:bookmarkEnd w:id="49"/>
-      <w:bookmarkEnd w:id="50"/>
-      <w:r>
-        <w:t>onclusions</w:t>
-      </w:r>
-      <w:bookmarkEnd w:id="51"/>
     </w:p>
     <w:p>
       <w:pPr>
@@ -7326,16 +7739,16 @@
           <w:tab w:val="num" w:pos="360"/>
         </w:tabs>
       </w:pPr>
-      <w:bookmarkStart w:id="52" w:name="_Toc71703264"/>
-      <w:bookmarkStart w:id="53" w:name="_Toc5345441"/>
+      <w:bookmarkStart w:id="50" w:name="_Toc71703264"/>
+      <w:bookmarkStart w:id="51" w:name="_Toc5345441"/>
       <w:r>
         <w:t>A</w:t>
       </w:r>
-      <w:bookmarkEnd w:id="52"/>
+      <w:bookmarkEnd w:id="50"/>
       <w:r>
         <w:t>nnexes</w:t>
       </w:r>
-      <w:bookmarkEnd w:id="53"/>
+      <w:bookmarkEnd w:id="51"/>
     </w:p>
     <w:p>
       <w:pPr>
@@ -7345,9 +7758,9 @@
           <w:iCs/>
         </w:rPr>
       </w:pPr>
-      <w:bookmarkStart w:id="54" w:name="_Toc25553330"/>
-      <w:bookmarkStart w:id="55" w:name="_Toc71703266"/>
-      <w:bookmarkStart w:id="56" w:name="_Toc5345442"/>
+      <w:bookmarkStart w:id="52" w:name="_Toc25553330"/>
+      <w:bookmarkStart w:id="53" w:name="_Toc71703266"/>
+      <w:bookmarkStart w:id="54" w:name="_Toc5345442"/>
       <w:r>
         <w:rPr>
           <w:i w:val="0"/>
@@ -7355,9 +7768,9 @@
         </w:rPr>
         <w:t>Journal de bord de chaque participant</w:t>
       </w:r>
+      <w:bookmarkEnd w:id="52"/>
+      <w:bookmarkEnd w:id="53"/>
       <w:bookmarkEnd w:id="54"/>
-      <w:bookmarkEnd w:id="55"/>
-      <w:bookmarkEnd w:id="56"/>
     </w:p>
     <w:p>
       <w:pPr>
@@ -7377,7 +7790,7 @@
           <w:iCs/>
         </w:rPr>
       </w:pPr>
-      <w:bookmarkStart w:id="57" w:name="_Toc25553331"/>
+      <w:bookmarkStart w:id="55" w:name="_Toc25553331"/>
       <w:r>
         <w:rPr>
           <w:b w:val="0"/>
@@ -7386,7 +7799,7 @@
         </w:rPr>
         <w:t xml:space="preserve">         </w:t>
       </w:r>
-      <w:bookmarkEnd w:id="57"/>
+      <w:bookmarkEnd w:id="55"/>
     </w:p>
     <w:p>
       <w:pPr>
@@ -7396,8 +7809,8 @@
           <w:iCs/>
         </w:rPr>
       </w:pPr>
-      <w:bookmarkStart w:id="58" w:name="_Toc25553332"/>
-      <w:bookmarkStart w:id="59" w:name="_Toc71703268"/>
+      <w:bookmarkStart w:id="56" w:name="_Toc25553332"/>
+      <w:bookmarkStart w:id="57" w:name="_Toc71703268"/>
       <w:r>
         <w:rPr>
           <w:i w:val="0"/>
@@ -7405,7 +7818,7 @@
         </w:rPr>
         <w:t xml:space="preserve"> </w:t>
       </w:r>
-      <w:bookmarkStart w:id="60" w:name="_Toc5345444"/>
+      <w:bookmarkStart w:id="58" w:name="_Toc5345444"/>
       <w:r>
         <w:rPr>
           <w:i w:val="0"/>
@@ -7413,9 +7826,9 @@
         </w:rPr>
         <w:t>Manuel d'Utilisation</w:t>
       </w:r>
+      <w:bookmarkEnd w:id="56"/>
+      <w:bookmarkEnd w:id="57"/>
       <w:bookmarkEnd w:id="58"/>
-      <w:bookmarkEnd w:id="59"/>
-      <w:bookmarkEnd w:id="60"/>
     </w:p>
     <w:p>
       <w:pPr>
@@ -7428,8 +7841,8 @@
       </w:pPr>
     </w:p>
     <w:sectPr>
-      <w:headerReference w:type="default" r:id="rId10"/>
-      <w:footerReference w:type="default" r:id="rId11"/>
+      <w:headerReference w:type="default" r:id="rId16"/>
+      <w:footerReference w:type="default" r:id="rId17"/>
       <w:pgSz w:w="11906" w:h="16838" w:code="9"/>
       <w:pgMar w:top="1418" w:right="1418" w:bottom="1418" w:left="1418" w:header="720" w:footer="720" w:gutter="0"/>
       <w:cols w:space="720"/>
@@ -7489,7 +7902,25 @@
         <w:i/>
         <w:sz w:val="20"/>
       </w:rPr>
-      <w:t xml:space="preserve">érôme Jaquemet </w:t>
+      <w:t xml:space="preserve">érôme </w:t>
+    </w:r>
+    <w:proofErr w:type="spellStart"/>
+    <w:r>
+      <w:rPr>
+        <w:rFonts w:ascii="Verdana" w:hAnsi="Verdana"/>
+        <w:i/>
+        <w:sz w:val="20"/>
+      </w:rPr>
+      <w:t>Jaquemet</w:t>
+    </w:r>
+    <w:proofErr w:type="spellEnd"/>
+    <w:r>
+      <w:rPr>
+        <w:rFonts w:ascii="Verdana" w:hAnsi="Verdana"/>
+        <w:i/>
+        <w:sz w:val="20"/>
+      </w:rPr>
+      <w:t xml:space="preserve"> </w:t>
     </w:r>
     <w:r>
       <w:rPr>
@@ -7561,7 +7992,7 @@
         <w:noProof/>
         <w:sz w:val="20"/>
       </w:rPr>
-      <w:t>9</w:t>
+      <w:t>13</w:t>
     </w:r>
     <w:r>
       <w:rPr>
@@ -7610,7 +8041,7 @@
         <w:noProof/>
         <w:sz w:val="20"/>
       </w:rPr>
-      <w:t>9</w:t>
+      <w:t>14</w:t>
     </w:r>
     <w:r>
       <w:rPr>
@@ -7831,7 +8262,7 @@
         <v:path o:extrusionok="f" gradientshapeok="t" o:connecttype="rect"/>
         <o:lock v:ext="edit" aspectratio="t"/>
       </v:shapetype>
-      <v:shape id="_x0000_i1030" type="#_x0000_t75" style="width:11.15pt;height:11.15pt" o:bullet="t">
+      <v:shape id="_x0000_i1037" type="#_x0000_t75" style="width:10.85pt;height:10.85pt" o:bullet="t">
         <v:imagedata r:id="rId1" o:title="BD14753_"/>
       </v:shape>
     </w:pict>
@@ -12608,7 +13039,7 @@
 </file>
 
 <file path=customXml/itemProps1.xml><?xml version="1.0" encoding="utf-8"?>
-<ds:datastoreItem xmlns:ds="http://schemas.openxmlformats.org/officeDocument/2006/customXml" ds:itemID="{143EDEA4-D676-40FE-BA3C-BFCF5BC92B80}">
+<ds:datastoreItem xmlns:ds="http://schemas.openxmlformats.org/officeDocument/2006/customXml" ds:itemID="{8FEC6090-361C-4326-81E8-8D67EB3CAA3A}">
   <ds:schemaRefs>
     <ds:schemaRef ds:uri="http://schemas.openxmlformats.org/officeDocument/2006/bibliography"/>
   </ds:schemaRefs>

</xml_diff>

<commit_message>
Update Dossier de projet CPNVoiturage.docx
</commit_message>
<xml_diff>
--- a/Documents/Dossier de projet CPNVoiturage.docx
+++ b/Documents/Dossier de projet CPNVoiturage.docx
@@ -1435,20 +1435,16 @@
             <w:noProof/>
             <w:webHidden/>
           </w:rPr>
-        </w:r>
-        <w:r>
-          <w:rPr>
-            <w:noProof/>
-            <w:webHidden/>
-          </w:rPr>
           <w:fldChar w:fldCharType="separate"/>
         </w:r>
         <w:r>
           <w:rPr>
-            <w:noProof/>
-            <w:webHidden/>
-          </w:rPr>
-          <w:t>5</w:t>
+            <w:b/>
+            <w:bCs/>
+            <w:noProof/>
+            <w:webHidden/>
+          </w:rPr>
+          <w:t>Erreur ! Signet non défini.</w:t>
         </w:r>
         <w:r>
           <w:rPr>
@@ -1534,7 +1530,7 @@
             <w:noProof/>
             <w:webHidden/>
           </w:rPr>
-          <w:t>6</w:t>
+          <w:t>5</w:t>
         </w:r>
         <w:r>
           <w:rPr>
@@ -1620,7 +1616,7 @@
             <w:noProof/>
             <w:webHidden/>
           </w:rPr>
-          <w:t>10</w:t>
+          <w:t>5</w:t>
         </w:r>
         <w:r>
           <w:rPr>
@@ -1706,7 +1702,7 @@
             <w:noProof/>
             <w:webHidden/>
           </w:rPr>
-          <w:t>10</w:t>
+          <w:t>6</w:t>
         </w:r>
         <w:r>
           <w:rPr>
@@ -1779,20 +1775,16 @@
             <w:noProof/>
             <w:webHidden/>
           </w:rPr>
-        </w:r>
-        <w:r>
-          <w:rPr>
-            <w:noProof/>
-            <w:webHidden/>
-          </w:rPr>
           <w:fldChar w:fldCharType="separate"/>
         </w:r>
         <w:r>
           <w:rPr>
-            <w:noProof/>
-            <w:webHidden/>
-          </w:rPr>
-          <w:t>10</w:t>
+            <w:b/>
+            <w:bCs/>
+            <w:noProof/>
+            <w:webHidden/>
+          </w:rPr>
+          <w:t>Erreur ! Signet non défini.</w:t>
         </w:r>
         <w:r>
           <w:rPr>
@@ -1880,7 +1872,7 @@
             <w:noProof/>
             <w:webHidden/>
           </w:rPr>
-          <w:t>11</w:t>
+          <w:t>6</w:t>
         </w:r>
         <w:r>
           <w:rPr>
@@ -1968,7 +1960,7 @@
             <w:noProof/>
             <w:webHidden/>
           </w:rPr>
-          <w:t>12</w:t>
+          <w:t>8</w:t>
         </w:r>
         <w:r>
           <w:rPr>
@@ -2043,20 +2035,16 @@
             <w:noProof/>
             <w:webHidden/>
           </w:rPr>
-        </w:r>
-        <w:r>
-          <w:rPr>
-            <w:noProof/>
-            <w:webHidden/>
-          </w:rPr>
           <w:fldChar w:fldCharType="separate"/>
         </w:r>
         <w:r>
           <w:rPr>
-            <w:noProof/>
-            <w:webHidden/>
-          </w:rPr>
-          <w:t>12</w:t>
+            <w:b/>
+            <w:bCs/>
+            <w:noProof/>
+            <w:webHidden/>
+          </w:rPr>
+          <w:t>Erreur ! Signet non défini.</w:t>
         </w:r>
         <w:r>
           <w:rPr>
@@ -2132,7 +2120,7 @@
           <w:rPr>
             <w:webHidden/>
           </w:rPr>
-          <w:t>12</w:t>
+          <w:t>9</w:t>
         </w:r>
         <w:r>
           <w:rPr>
@@ -2217,7 +2205,7 @@
             <w:noProof/>
             <w:webHidden/>
           </w:rPr>
-          <w:t>12</w:t>
+          <w:t>9</w:t>
         </w:r>
         <w:r>
           <w:rPr>
@@ -2303,7 +2291,7 @@
             <w:noProof/>
             <w:webHidden/>
           </w:rPr>
-          <w:t>12</w:t>
+          <w:t>9</w:t>
         </w:r>
         <w:r>
           <w:rPr>
@@ -2376,20 +2364,16 @@
             <w:noProof/>
             <w:webHidden/>
           </w:rPr>
-        </w:r>
-        <w:r>
-          <w:rPr>
-            <w:noProof/>
-            <w:webHidden/>
-          </w:rPr>
           <w:fldChar w:fldCharType="separate"/>
         </w:r>
         <w:r>
           <w:rPr>
-            <w:noProof/>
-            <w:webHidden/>
-          </w:rPr>
-          <w:t>12</w:t>
+            <w:b/>
+            <w:bCs/>
+            <w:noProof/>
+            <w:webHidden/>
+          </w:rPr>
+          <w:t>Erreur ! Signet non défini.</w:t>
         </w:r>
         <w:r>
           <w:rPr>
@@ -2475,7 +2459,7 @@
             <w:noProof/>
             <w:webHidden/>
           </w:rPr>
-          <w:t>13</w:t>
+          <w:t>10</w:t>
         </w:r>
         <w:r>
           <w:rPr>
@@ -2561,7 +2545,7 @@
             <w:noProof/>
             <w:webHidden/>
           </w:rPr>
-          <w:t>13</w:t>
+          <w:t>11</w:t>
         </w:r>
         <w:r>
           <w:rPr>
@@ -2647,7 +2631,7 @@
             <w:noProof/>
             <w:webHidden/>
           </w:rPr>
-          <w:t>14</w:t>
+          <w:t>11</w:t>
         </w:r>
         <w:r>
           <w:rPr>
@@ -2733,7 +2717,7 @@
             <w:noProof/>
             <w:webHidden/>
           </w:rPr>
-          <w:t>14</w:t>
+          <w:t>11</w:t>
         </w:r>
         <w:r>
           <w:rPr>
@@ -2809,7 +2793,7 @@
           <w:rPr>
             <w:webHidden/>
           </w:rPr>
-          <w:t>14</w:t>
+          <w:t>11</w:t>
         </w:r>
         <w:r>
           <w:rPr>
@@ -2896,7 +2880,7 @@
             <w:noProof/>
             <w:webHidden/>
           </w:rPr>
-          <w:t>14</w:t>
+          <w:t>12</w:t>
         </w:r>
         <w:r>
           <w:rPr>
@@ -2984,7 +2968,7 @@
             <w:noProof/>
             <w:webHidden/>
           </w:rPr>
-          <w:t>15</w:t>
+          <w:t>12</w:t>
         </w:r>
         <w:r>
           <w:rPr>
@@ -3072,7 +3056,7 @@
             <w:noProof/>
             <w:webHidden/>
           </w:rPr>
-          <w:t>15</w:t>
+          <w:t>12</w:t>
         </w:r>
         <w:r>
           <w:rPr>
@@ -3148,7 +3132,7 @@
           <w:rPr>
             <w:webHidden/>
           </w:rPr>
-          <w:t>16</w:t>
+          <w:t>13</w:t>
         </w:r>
         <w:r>
           <w:rPr>
@@ -3235,7 +3219,7 @@
             <w:noProof/>
             <w:webHidden/>
           </w:rPr>
-          <w:t>16</w:t>
+          <w:t>13</w:t>
         </w:r>
         <w:r>
           <w:rPr>
@@ -3323,7 +3307,7 @@
             <w:noProof/>
             <w:webHidden/>
           </w:rPr>
-          <w:t>16</w:t>
+          <w:t>13</w:t>
         </w:r>
         <w:r>
           <w:rPr>
@@ -3399,7 +3383,7 @@
           <w:rPr>
             <w:webHidden/>
           </w:rPr>
-          <w:t>16</w:t>
+          <w:t>14</w:t>
         </w:r>
         <w:r>
           <w:rPr>
@@ -3474,7 +3458,7 @@
           <w:rPr>
             <w:webHidden/>
           </w:rPr>
-          <w:t>17</w:t>
+          <w:t>14</w:t>
         </w:r>
         <w:r>
           <w:rPr>
@@ -3561,7 +3545,7 @@
             <w:noProof/>
             <w:webHidden/>
           </w:rPr>
-          <w:t>17</w:t>
+          <w:t>14</w:t>
         </w:r>
         <w:r>
           <w:rPr>
@@ -3630,7 +3614,7 @@
             <w:noProof/>
             <w:webHidden/>
           </w:rPr>
-          <w:t>17</w:t>
+          <w:t>14</w:t>
         </w:r>
         <w:r>
           <w:rPr>
@@ -3705,20 +3689,16 @@
             <w:noProof/>
             <w:webHidden/>
           </w:rPr>
-        </w:r>
-        <w:r>
-          <w:rPr>
-            <w:noProof/>
-            <w:webHidden/>
-          </w:rPr>
           <w:fldChar w:fldCharType="separate"/>
         </w:r>
         <w:r>
           <w:rPr>
-            <w:noProof/>
-            <w:webHidden/>
-          </w:rPr>
-          <w:t>17</w:t>
+            <w:b/>
+            <w:bCs/>
+            <w:noProof/>
+            <w:webHidden/>
+          </w:rPr>
+          <w:t>Erreur ! Signet non défini.</w:t>
         </w:r>
         <w:r>
           <w:rPr>
@@ -6802,7 +6782,7 @@
                               <w:rPr>
                                 <w:noProof/>
                               </w:rPr>
-                              <w:t>2</w:t>
+                              <w:t>1</w:t>
                             </w:r>
                             <w:r>
                               <w:fldChar w:fldCharType="end"/>
@@ -6864,7 +6844,7 @@
                         <w:rPr>
                           <w:noProof/>
                         </w:rPr>
-                        <w:t>2</w:t>
+                        <w:t>1</w:t>
                       </w:r>
                       <w:r>
                         <w:fldChar w:fldCharType="end"/>
@@ -6949,7 +6929,7 @@
                               <w:rPr>
                                 <w:noProof/>
                               </w:rPr>
-                              <w:t>1</w:t>
+                              <w:t>2</w:t>
                             </w:r>
                             <w:r>
                               <w:fldChar w:fldCharType="end"/>
@@ -7007,7 +6987,7 @@
                         <w:rPr>
                           <w:noProof/>
                         </w:rPr>
-                        <w:t>1</w:t>
+                        <w:t>2</w:t>
                       </w:r>
                       <w:r>
                         <w:fldChar w:fldCharType="end"/>
@@ -8066,8 +8046,6 @@
         <w:tab/>
         <w:t>Tests pratiques et de failles</w:t>
       </w:r>
-      <w:bookmarkStart w:id="51" w:name="_GoBack"/>
-      <w:bookmarkEnd w:id="51"/>
     </w:p>
     <w:p/>
     <w:p>
@@ -8078,9 +8056,9 @@
           <w:iCs/>
         </w:rPr>
       </w:pPr>
-      <w:bookmarkStart w:id="52" w:name="_Toc25553330"/>
-      <w:bookmarkStart w:id="53" w:name="_Toc71703266"/>
-      <w:bookmarkStart w:id="54" w:name="_Toc5345442"/>
+      <w:bookmarkStart w:id="51" w:name="_Toc25553330"/>
+      <w:bookmarkStart w:id="52" w:name="_Toc71703266"/>
+      <w:bookmarkStart w:id="53" w:name="_Toc5345442"/>
       <w:r>
         <w:rPr>
           <w:i w:val="0"/>
@@ -8088,9 +8066,9 @@
         </w:rPr>
         <w:t>Journal de bord de chaque participant</w:t>
       </w:r>
+      <w:bookmarkEnd w:id="51"/>
       <w:bookmarkEnd w:id="52"/>
       <w:bookmarkEnd w:id="53"/>
-      <w:bookmarkEnd w:id="54"/>
     </w:p>
     <w:p>
       <w:pPr>
@@ -8110,7 +8088,7 @@
           <w:iCs/>
         </w:rPr>
       </w:pPr>
-      <w:bookmarkStart w:id="55" w:name="_Toc25553331"/>
+      <w:bookmarkStart w:id="54" w:name="_Toc25553331"/>
       <w:r>
         <w:rPr>
           <w:b w:val="0"/>
@@ -8119,8 +8097,8 @@
         </w:rPr>
         <w:t xml:space="preserve">         </w:t>
       </w:r>
-      <w:bookmarkStart w:id="56" w:name="_Toc5345443"/>
-      <w:bookmarkEnd w:id="55"/>
+      <w:bookmarkStart w:id="55" w:name="_Toc5345443"/>
+      <w:bookmarkEnd w:id="54"/>
       <w:r>
         <w:rPr>
           <w:b w:val="0"/>
@@ -8129,13 +8107,15 @@
         </w:rPr>
         <w:t>Le journal de bord se trouve sur un fichier Excel annexe.</w:t>
       </w:r>
+      <w:bookmarkEnd w:id="55"/>
+    </w:p>
+    <w:p/>
+    <w:p>
+      <w:pPr>
+        <w:ind w:left="576"/>
+      </w:pPr>
+      <w:bookmarkStart w:id="56" w:name="_GoBack"/>
       <w:bookmarkEnd w:id="56"/>
-    </w:p>
-    <w:p/>
-    <w:p>
-      <w:pPr>
-        <w:ind w:left="576"/>
-      </w:pPr>
     </w:p>
     <w:sectPr>
       <w:headerReference w:type="default" r:id="rId21"/>
@@ -8532,7 +8512,7 @@
         <v:path o:extrusionok="f" gradientshapeok="t" o:connecttype="rect"/>
         <o:lock v:ext="edit" aspectratio="t"/>
       </v:shapetype>
-      <v:shape id="_x0000_i1072" type="#_x0000_t75" style="width:11.25pt;height:11.25pt" o:bullet="t">
+      <v:shape id="_x0000_i1073" type="#_x0000_t75" style="width:10.9pt;height:10.9pt" o:bullet="t">
         <v:imagedata r:id="rId1" o:title="BD14753_"/>
       </v:shape>
     </w:pict>
@@ -13977,7 +13957,7 @@
 </file>
 
 <file path=customXml/itemProps1.xml><?xml version="1.0" encoding="utf-8"?>
-<ds:datastoreItem xmlns:ds="http://schemas.openxmlformats.org/officeDocument/2006/customXml" ds:itemID="{4DFE8AFF-B521-4CE6-8E5F-90DFA53307FA}">
+<ds:datastoreItem xmlns:ds="http://schemas.openxmlformats.org/officeDocument/2006/customXml" ds:itemID="{8F9C8459-C175-40A8-8802-F4171CF76295}">
   <ds:schemaRefs>
     <ds:schemaRef ds:uri="http://schemas.openxmlformats.org/officeDocument/2006/bibliography"/>
   </ds:schemaRefs>

</xml_diff>